<commit_message>
Added nav bar and redesigned capabilites and skills row
</commit_message>
<xml_diff>
--- a/Alexander_Guevara_Resume 2018.docx
+++ b/Alexander_Guevara_Resume 2018.docx
@@ -65,15 +65,17 @@
           <w:sz w:val="24"/>
           <w:szCs w:val="24"/>
         </w:rPr>
-        <w:t>70 Webster Ave, Jersey C</w:t>
-      </w:r>
+        <w:t>70 Webste</w:t>
+      </w:r>
+      <w:bookmarkStart w:id="0" w:name="_GoBack"/>
+      <w:bookmarkEnd w:id="0"/>
       <w:r>
         <w:rPr>
           <w:rFonts w:ascii="Times New Roman" w:hAnsi="Times New Roman"/>
           <w:sz w:val="24"/>
           <w:szCs w:val="24"/>
         </w:rPr>
-        <w:t xml:space="preserve">ity, NJ 07307 • (917) 842-1038 </w:t>
+        <w:t>r Ave, Jersey C</w:t>
       </w:r>
       <w:r>
         <w:rPr>
@@ -81,19 +83,53 @@
           <w:sz w:val="24"/>
           <w:szCs w:val="24"/>
         </w:rPr>
+        <w:t>ity, NJ 07307 • (917) 842-</w:t>
+      </w:r>
+      <w:proofErr w:type="gramStart"/>
+      <w:r>
+        <w:rPr>
+          <w:rFonts w:ascii="Times New Roman" w:hAnsi="Times New Roman"/>
+          <w:sz w:val="24"/>
+          <w:szCs w:val="24"/>
+        </w:rPr>
+        <w:t xml:space="preserve">1038 </w:t>
+      </w:r>
+      <w:r>
+        <w:rPr>
+          <w:rFonts w:ascii="Times New Roman" w:hAnsi="Times New Roman"/>
+          <w:sz w:val="24"/>
+          <w:szCs w:val="24"/>
+        </w:rPr>
         <w:t xml:space="preserve"> </w:t>
       </w:r>
-      <w:hyperlink r:id="rId8" w:history="1">
-        <w:r>
-          <w:rPr>
-            <w:rStyle w:val="Hyperlink"/>
-            <w:rFonts w:ascii="Times New Roman" w:hAnsi="Times New Roman"/>
-            <w:sz w:val="24"/>
-            <w:szCs w:val="24"/>
-          </w:rPr>
-          <w:t>www.alexguevara.me</w:t>
-        </w:r>
-      </w:hyperlink>
+      <w:proofErr w:type="gramEnd"/>
+      <w:r>
+        <w:fldChar w:fldCharType="begin"/>
+      </w:r>
+      <w:r>
+        <w:instrText xml:space="preserve"> HYPERLINK "http://www.alexguevara.me" </w:instrText>
+      </w:r>
+      <w:r>
+        <w:fldChar w:fldCharType="separate"/>
+      </w:r>
+      <w:r>
+        <w:rPr>
+          <w:rStyle w:val="Hyperlink"/>
+          <w:rFonts w:ascii="Times New Roman" w:hAnsi="Times New Roman"/>
+          <w:sz w:val="24"/>
+          <w:szCs w:val="24"/>
+        </w:rPr>
+        <w:t>www.alexguevara.me</w:t>
+      </w:r>
+      <w:r>
+        <w:rPr>
+          <w:rStyle w:val="Hyperlink"/>
+          <w:rFonts w:ascii="Times New Roman" w:hAnsi="Times New Roman"/>
+          <w:sz w:val="24"/>
+          <w:szCs w:val="24"/>
+        </w:rPr>
+        <w:fldChar w:fldCharType="end"/>
+      </w:r>
     </w:p>
     <w:tbl>
       <w:tblPr>
@@ -150,8 +186,8 @@
                 <w:rFonts w:ascii="Times New Roman" w:hAnsi="Times New Roman"/>
                 <w:b/>
                 <w:bCs/>
-                <w:sz w:val="22"/>
-                <w:szCs w:val="22"/>
+                <w:sz w:val="24"/>
+                <w:szCs w:val="24"/>
               </w:rPr>
             </w:pPr>
             <w:r>
@@ -159,8 +195,8 @@
                 <w:rFonts w:ascii="Times New Roman" w:hAnsi="Times New Roman"/>
                 <w:b/>
                 <w:bCs/>
-                <w:sz w:val="22"/>
-                <w:szCs w:val="22"/>
+                <w:sz w:val="24"/>
+                <w:szCs w:val="24"/>
               </w:rPr>
               <w:t>EDUCATION</w:t>
             </w:r>
@@ -197,6 +233,8 @@
                 <w:rFonts w:ascii="Times New Roman" w:hAnsi="Times New Roman"/>
                 <w:b/>
                 <w:bCs/>
+                <w:sz w:val="22"/>
+                <w:szCs w:val="22"/>
               </w:rPr>
             </w:pPr>
           </w:p>
@@ -208,6 +246,8 @@
               <w:contextualSpacing/>
               <w:rPr>
                 <w:rFonts w:ascii="Times New Roman" w:hAnsi="Times New Roman"/>
+                <w:sz w:val="22"/>
+                <w:szCs w:val="22"/>
               </w:rPr>
             </w:pPr>
             <w:r>
@@ -215,6 +255,8 @@
                 <w:rFonts w:ascii="Times New Roman" w:hAnsi="Times New Roman"/>
                 <w:b/>
                 <w:bCs/>
+                <w:sz w:val="22"/>
+                <w:szCs w:val="22"/>
               </w:rPr>
               <w:t>Fairfield University</w:t>
             </w:r>
@@ -222,13 +264,17 @@
               <w:rPr>
                 <w:rFonts w:ascii="Times New Roman" w:hAnsi="Times New Roman"/>
                 <w:bCs/>
+                <w:sz w:val="22"/>
+                <w:szCs w:val="22"/>
               </w:rPr>
-              <w:t>, Fairfield, CT</w:t>
+              <w:t xml:space="preserve">, Fairfield, CT   </w:t>
             </w:r>
             <w:r>
               <w:rPr>
                 <w:rFonts w:ascii="Times New Roman" w:hAnsi="Times New Roman"/>
                 <w:bCs/>
+                <w:sz w:val="22"/>
+                <w:szCs w:val="22"/>
               </w:rPr>
               <w:tab/>
             </w:r>
@@ -236,6 +282,8 @@
               <w:rPr>
                 <w:rFonts w:ascii="Times New Roman" w:hAnsi="Times New Roman"/>
                 <w:bCs/>
+                <w:sz w:val="22"/>
+                <w:szCs w:val="22"/>
               </w:rPr>
               <w:tab/>
             </w:r>
@@ -243,28 +291,36 @@
               <w:rPr>
                 <w:rFonts w:ascii="Times New Roman" w:hAnsi="Times New Roman"/>
                 <w:bCs/>
+                <w:sz w:val="22"/>
+                <w:szCs w:val="22"/>
               </w:rPr>
               <w:tab/>
+              <w:t xml:space="preserve">                             </w:t>
             </w:r>
             <w:r>
               <w:rPr>
                 <w:rFonts w:ascii="Times New Roman" w:hAnsi="Times New Roman"/>
                 <w:bCs/>
+                <w:sz w:val="22"/>
+                <w:szCs w:val="22"/>
               </w:rPr>
-              <w:tab/>
+              <w:t xml:space="preserve">        </w:t>
             </w:r>
             <w:r>
               <w:rPr>
                 <w:rFonts w:ascii="Times New Roman" w:hAnsi="Times New Roman"/>
                 <w:bCs/>
+                <w:sz w:val="22"/>
+                <w:szCs w:val="22"/>
               </w:rPr>
-              <w:tab/>
-              <w:t xml:space="preserve">                                 </w:t>
+              <w:t xml:space="preserve">    </w:t>
             </w:r>
             <w:r>
               <w:rPr>
                 <w:rFonts w:ascii="Times New Roman" w:hAnsi="Times New Roman"/>
                 <w:bCs/>
+                <w:sz w:val="22"/>
+                <w:szCs w:val="22"/>
               </w:rPr>
               <w:t xml:space="preserve"> </w:t>
             </w:r>
@@ -272,6 +328,8 @@
               <w:rPr>
                 <w:rFonts w:ascii="Times New Roman" w:hAnsi="Times New Roman"/>
                 <w:bCs/>
+                <w:sz w:val="22"/>
+                <w:szCs w:val="22"/>
               </w:rPr>
               <w:t xml:space="preserve">   May 2013</w:t>
             </w:r>
@@ -284,11 +342,15 @@
               <w:contextualSpacing/>
               <w:rPr>
                 <w:rFonts w:ascii="Times New Roman" w:hAnsi="Times New Roman"/>
+                <w:sz w:val="22"/>
+                <w:szCs w:val="22"/>
               </w:rPr>
             </w:pPr>
             <w:r>
               <w:rPr>
                 <w:rFonts w:ascii="Times New Roman" w:hAnsi="Times New Roman"/>
+                <w:sz w:val="22"/>
+                <w:szCs w:val="22"/>
               </w:rPr>
               <w:t>Major: Bachelor of Arts: Organizational Communication</w:t>
             </w:r>
@@ -301,11 +363,15 @@
               <w:contextualSpacing/>
               <w:rPr>
                 <w:rFonts w:ascii="Times New Roman" w:hAnsi="Times New Roman"/>
+                <w:sz w:val="22"/>
+                <w:szCs w:val="22"/>
               </w:rPr>
             </w:pPr>
             <w:r>
               <w:rPr>
                 <w:rFonts w:ascii="Times New Roman" w:hAnsi="Times New Roman"/>
+                <w:sz w:val="22"/>
+                <w:szCs w:val="22"/>
               </w:rPr>
               <w:t>Double Minor: Information Systems/Philosophy</w:t>
             </w:r>
@@ -361,6 +427,8 @@
               <w:contextualSpacing/>
               <w:rPr>
                 <w:rFonts w:ascii="Times New Roman" w:hAnsi="Times New Roman"/>
+                <w:sz w:val="22"/>
+                <w:szCs w:val="22"/>
               </w:rPr>
             </w:pPr>
           </w:p>
@@ -375,24 +443,32 @@
               <w:contextualSpacing/>
               <w:rPr>
                 <w:rFonts w:ascii="Times New Roman" w:hAnsi="Times New Roman"/>
+                <w:sz w:val="22"/>
+                <w:szCs w:val="22"/>
               </w:rPr>
             </w:pPr>
             <w:r>
               <w:rPr>
                 <w:rFonts w:ascii="Times New Roman" w:hAnsi="Times New Roman"/>
                 <w:b/>
+                <w:sz w:val="22"/>
+                <w:szCs w:val="22"/>
               </w:rPr>
               <w:t>Borough of Manhattan Community College (BMCC)</w:t>
             </w:r>
             <w:r>
               <w:rPr>
                 <w:rFonts w:ascii="Times New Roman" w:hAnsi="Times New Roman"/>
+                <w:sz w:val="22"/>
+                <w:szCs w:val="22"/>
               </w:rPr>
               <w:t>, New York, NY</w:t>
             </w:r>
             <w:r>
               <w:rPr>
                 <w:rFonts w:ascii="Times New Roman" w:hAnsi="Times New Roman"/>
+                <w:sz w:val="22"/>
+                <w:szCs w:val="22"/>
               </w:rPr>
               <w:tab/>
               <w:t xml:space="preserve"> </w:t>
@@ -400,14 +476,18 @@
             <w:r>
               <w:rPr>
                 <w:rFonts w:ascii="Times New Roman" w:hAnsi="Times New Roman"/>
+                <w:sz w:val="22"/>
+                <w:szCs w:val="22"/>
               </w:rPr>
               <w:t xml:space="preserve"> </w:t>
             </w:r>
             <w:r>
               <w:rPr>
                 <w:rFonts w:ascii="Times New Roman" w:hAnsi="Times New Roman"/>
+                <w:sz w:val="22"/>
+                <w:szCs w:val="22"/>
               </w:rPr>
-              <w:t xml:space="preserve">  July 2014</w:t>
+              <w:t>July 2014</w:t>
             </w:r>
           </w:p>
           <w:p>
@@ -418,11 +498,15 @@
               <w:contextualSpacing/>
               <w:rPr>
                 <w:rFonts w:ascii="Times New Roman" w:hAnsi="Times New Roman"/>
+                <w:sz w:val="22"/>
+                <w:szCs w:val="22"/>
               </w:rPr>
             </w:pPr>
             <w:r>
               <w:rPr>
                 <w:rFonts w:ascii="Times New Roman" w:hAnsi="Times New Roman"/>
+                <w:sz w:val="22"/>
+                <w:szCs w:val="22"/>
               </w:rPr>
               <w:t>Certified Microsoft SQL Server 2012</w:t>
             </w:r>
@@ -435,6 +519,8 @@
               <w:contextualSpacing/>
               <w:rPr>
                 <w:rFonts w:ascii="Times New Roman" w:hAnsi="Times New Roman"/>
+                <w:sz w:val="22"/>
+                <w:szCs w:val="22"/>
               </w:rPr>
             </w:pPr>
           </w:p>
@@ -446,49 +532,60 @@
               <w:contextualSpacing/>
               <w:rPr>
                 <w:rFonts w:ascii="Times New Roman" w:hAnsi="Times New Roman"/>
+                <w:sz w:val="22"/>
+                <w:szCs w:val="22"/>
               </w:rPr>
             </w:pPr>
             <w:r>
               <w:rPr>
                 <w:rFonts w:ascii="Times New Roman" w:hAnsi="Times New Roman"/>
                 <w:b/>
+                <w:sz w:val="22"/>
+                <w:szCs w:val="22"/>
               </w:rPr>
               <w:t>Beginners Programmers</w:t>
             </w:r>
             <w:r>
               <w:rPr>
                 <w:rFonts w:ascii="Times New Roman" w:hAnsi="Times New Roman"/>
+                <w:sz w:val="22"/>
+                <w:szCs w:val="22"/>
               </w:rPr>
-              <w:t xml:space="preserve">, New York, NY                                                                  </w:t>
+              <w:t xml:space="preserve">, New York, NY                                  </w:t>
             </w:r>
             <w:r>
               <w:rPr>
                 <w:rFonts w:ascii="Times New Roman" w:hAnsi="Times New Roman"/>
+                <w:sz w:val="22"/>
+                <w:szCs w:val="22"/>
               </w:rPr>
-              <w:t xml:space="preserve">  </w:t>
+              <w:t xml:space="preserve">                      </w:t>
             </w:r>
             <w:r>
               <w:rPr>
                 <w:rFonts w:ascii="Times New Roman" w:hAnsi="Times New Roman"/>
+                <w:sz w:val="22"/>
+                <w:szCs w:val="22"/>
               </w:rPr>
-              <w:t xml:space="preserve">             March 2017</w:t>
+              <w:t xml:space="preserve">         March 2017</w:t>
             </w:r>
           </w:p>
           <w:p>
             <w:pPr>
               <w:rPr>
                 <w:rFonts w:ascii="Times New Roman" w:eastAsia="Times New Roman" w:hAnsi="Times New Roman" w:cs="Times New Roman"/>
-                <w:sz w:val="20"/>
-                <w:szCs w:val="20"/>
+                <w:sz w:val="22"/>
+                <w:szCs w:val="22"/>
                 <w:shd w:val="clear" w:color="auto" w:fill="FFFFFF"/>
                 <w:lang w:eastAsia="en-US"/>
               </w:rPr>
             </w:pPr>
+            <w:proofErr w:type="spellStart"/>
             <w:r>
               <w:rPr>
                 <w:rFonts w:ascii="Times New Roman" w:eastAsia="Times New Roman" w:hAnsi="Times New Roman" w:cs="Times New Roman"/>
-                <w:sz w:val="20"/>
-                <w:szCs w:val="20"/>
+                <w:sz w:val="22"/>
+                <w:szCs w:val="22"/>
                 <w:shd w:val="clear" w:color="auto" w:fill="FFFFFF"/>
                 <w:lang w:eastAsia="en-US"/>
               </w:rPr>
@@ -497,40 +594,31 @@
             <w:r>
               <w:rPr>
                 <w:rFonts w:ascii="Times New Roman" w:eastAsia="Times New Roman" w:hAnsi="Times New Roman" w:cs="Times New Roman"/>
-                <w:sz w:val="20"/>
-                <w:szCs w:val="20"/>
+                <w:sz w:val="22"/>
+                <w:szCs w:val="22"/>
                 <w:shd w:val="clear" w:color="auto" w:fill="FFFFFF"/>
                 <w:lang w:eastAsia="en-US"/>
               </w:rPr>
-              <w:t>ootcamp developing web</w:t>
+              <w:t>ootcamp</w:t>
             </w:r>
+            <w:proofErr w:type="spellEnd"/>
             <w:r>
               <w:rPr>
                 <w:rFonts w:ascii="Times New Roman" w:eastAsia="Times New Roman" w:hAnsi="Times New Roman" w:cs="Times New Roman"/>
-                <w:sz w:val="20"/>
-                <w:szCs w:val="20"/>
+                <w:sz w:val="22"/>
+                <w:szCs w:val="22"/>
                 <w:shd w:val="clear" w:color="auto" w:fill="FFFFFF"/>
                 <w:lang w:eastAsia="en-US"/>
               </w:rPr>
-              <w:t>/mobile</w:t>
-            </w:r>
-            <w:r>
-              <w:rPr>
-                <w:rFonts w:ascii="Times New Roman" w:eastAsia="Times New Roman" w:hAnsi="Times New Roman" w:cs="Times New Roman"/>
-                <w:sz w:val="20"/>
-                <w:szCs w:val="20"/>
-                <w:shd w:val="clear" w:color="auto" w:fill="FFFFFF"/>
-                <w:lang w:eastAsia="en-US"/>
-              </w:rPr>
-              <w:t xml:space="preserve"> apps and critical thinking skills</w:t>
+              <w:t xml:space="preserve"> developing web/mobile apps and critical thinking skills</w:t>
             </w:r>
           </w:p>
           <w:p>
             <w:pPr>
               <w:rPr>
                 <w:rFonts w:ascii="Times New Roman" w:eastAsia="Times New Roman" w:hAnsi="Times New Roman" w:cs="Times New Roman"/>
-                <w:sz w:val="20"/>
-                <w:szCs w:val="20"/>
+                <w:sz w:val="22"/>
+                <w:szCs w:val="22"/>
                 <w:lang w:eastAsia="en-US"/>
               </w:rPr>
             </w:pPr>
@@ -565,8 +653,8 @@
           <w:rFonts w:ascii="Times New Roman" w:hAnsi="Times New Roman"/>
           <w:b/>
           <w:bCs/>
-          <w:sz w:val="22"/>
-          <w:szCs w:val="22"/>
+          <w:sz w:val="24"/>
+          <w:szCs w:val="24"/>
         </w:rPr>
       </w:pPr>
       <w:r>
@@ -574,8 +662,8 @@
           <w:rFonts w:ascii="Times New Roman" w:hAnsi="Times New Roman"/>
           <w:b/>
           <w:bCs/>
-          <w:sz w:val="22"/>
-          <w:szCs w:val="22"/>
+          <w:sz w:val="24"/>
+          <w:szCs w:val="24"/>
         </w:rPr>
         <w:lastRenderedPageBreak/>
         <w:t xml:space="preserve">COMPUTER </w:t>
@@ -596,11 +684,16 @@
           <w:rFonts w:ascii="Times New Roman" w:hAnsi="Times New Roman"/>
           <w:b/>
           <w:bCs/>
-          <w:sz w:val="22"/>
-          <w:szCs w:val="22"/>
         </w:rPr>
         <w:t>EXPERTISE</w:t>
       </w:r>
+    </w:p>
+    <w:p>
+      <w:pPr>
+        <w:rPr>
+          <w:rFonts w:ascii="Times New Roman" w:hAnsi="Times New Roman"/>
+        </w:rPr>
+      </w:pPr>
     </w:p>
     <w:p>
       <w:pPr>
@@ -633,16 +726,16 @@
         <w:spacing w:after="100" w:afterAutospacing="1"/>
         <w:rPr>
           <w:rFonts w:ascii="Times New Roman" w:hAnsi="Times New Roman"/>
-          <w:sz w:val="20"/>
-          <w:szCs w:val="20"/>
+          <w:sz w:val="22"/>
+          <w:szCs w:val="22"/>
         </w:rPr>
       </w:pPr>
       <w:r>
         <w:rPr>
           <w:rFonts w:ascii="Times New Roman" w:hAnsi="Times New Roman"/>
           <w:bCs/>
-          <w:sz w:val="20"/>
-          <w:szCs w:val="20"/>
+          <w:sz w:val="22"/>
+          <w:szCs w:val="22"/>
         </w:rPr>
         <w:lastRenderedPageBreak/>
         <w:t>HTML5</w:t>
@@ -650,8 +743,8 @@
       <w:r>
         <w:rPr>
           <w:rFonts w:ascii="Times New Roman" w:hAnsi="Times New Roman"/>
-          <w:sz w:val="20"/>
-          <w:szCs w:val="20"/>
+          <w:sz w:val="22"/>
+          <w:szCs w:val="22"/>
         </w:rPr>
         <w:t xml:space="preserve"> </w:t>
       </w:r>
@@ -665,23 +758,23 @@
         </w:numPr>
         <w:spacing w:after="100" w:afterAutospacing="1"/>
         <w:rPr>
-          <w:sz w:val="20"/>
-          <w:szCs w:val="20"/>
-        </w:rPr>
-      </w:pPr>
-      <w:r>
-        <w:rPr>
-          <w:rFonts w:ascii="Times New Roman" w:hAnsi="Times New Roman"/>
-          <w:sz w:val="20"/>
-          <w:szCs w:val="20"/>
+          <w:sz w:val="22"/>
+          <w:szCs w:val="22"/>
+        </w:rPr>
+      </w:pPr>
+      <w:r>
+        <w:rPr>
+          <w:rFonts w:ascii="Times New Roman" w:hAnsi="Times New Roman"/>
+          <w:sz w:val="22"/>
+          <w:szCs w:val="22"/>
         </w:rPr>
         <w:t>CSS</w:t>
       </w:r>
       <w:r>
         <w:rPr>
           <w:rFonts w:ascii="Times New Roman" w:hAnsi="Times New Roman"/>
-          <w:sz w:val="20"/>
-          <w:szCs w:val="20"/>
+          <w:sz w:val="22"/>
+          <w:szCs w:val="22"/>
         </w:rPr>
         <w:t>3</w:t>
       </w:r>
@@ -703,12 +796,16 @@
           <w:szCs w:val="22"/>
         </w:rPr>
       </w:pPr>
-      <w:r>
-        <w:rPr>
-          <w:rFonts w:ascii="Times New Roman" w:hAnsi="Times New Roman"/>
+      <w:proofErr w:type="spellStart"/>
+      <w:r>
+        <w:rPr>
+          <w:rFonts w:ascii="Times New Roman" w:hAnsi="Times New Roman"/>
+          <w:sz w:val="22"/>
+          <w:szCs w:val="22"/>
         </w:rPr>
         <w:t>Boostrap</w:t>
       </w:r>
+      <w:proofErr w:type="spellEnd"/>
     </w:p>
     <w:p>
       <w:pPr>
@@ -727,15 +824,21 @@
           <w:szCs w:val="22"/>
         </w:rPr>
       </w:pPr>
-      <w:r>
-        <w:rPr>
-          <w:rFonts w:ascii="Times New Roman" w:hAnsi="Times New Roman"/>
+      <w:proofErr w:type="spellStart"/>
+      <w:r>
+        <w:rPr>
+          <w:rFonts w:ascii="Times New Roman" w:hAnsi="Times New Roman"/>
+          <w:sz w:val="22"/>
+          <w:szCs w:val="22"/>
         </w:rPr>
         <w:t>Javascript</w:t>
       </w:r>
-      <w:r>
-        <w:rPr>
-          <w:rFonts w:ascii="Times New Roman" w:hAnsi="Times New Roman"/>
+      <w:proofErr w:type="spellEnd"/>
+      <w:r>
+        <w:rPr>
+          <w:rFonts w:ascii="Times New Roman" w:hAnsi="Times New Roman"/>
+          <w:sz w:val="22"/>
+          <w:szCs w:val="22"/>
         </w:rPr>
         <w:t xml:space="preserve"> </w:t>
       </w:r>
@@ -760,6 +863,8 @@
       <w:r>
         <w:rPr>
           <w:rFonts w:ascii="Times New Roman" w:hAnsi="Times New Roman"/>
+          <w:sz w:val="22"/>
+          <w:szCs w:val="22"/>
         </w:rPr>
         <w:t>Node.js</w:t>
       </w:r>
@@ -784,15 +889,23 @@
       <w:r>
         <w:rPr>
           <w:rFonts w:ascii="Times New Roman" w:hAnsi="Times New Roman"/>
+          <w:sz w:val="22"/>
+          <w:szCs w:val="22"/>
         </w:rPr>
         <w:t xml:space="preserve"> </w:t>
       </w:r>
-      <w:r>
-        <w:rPr>
-          <w:rFonts w:ascii="Times New Roman" w:hAnsi="Times New Roman"/>
+      <w:proofErr w:type="spellStart"/>
+      <w:proofErr w:type="gramStart"/>
+      <w:r>
+        <w:rPr>
+          <w:rFonts w:ascii="Times New Roman" w:hAnsi="Times New Roman"/>
+          <w:sz w:val="22"/>
+          <w:szCs w:val="22"/>
         </w:rPr>
         <w:t>jQuery</w:t>
       </w:r>
+      <w:proofErr w:type="spellEnd"/>
+      <w:proofErr w:type="gramEnd"/>
     </w:p>
     <w:p>
       <w:pPr>
@@ -804,11 +917,15 @@
         <w:contextualSpacing/>
         <w:rPr>
           <w:rFonts w:ascii="Times New Roman" w:hAnsi="Times New Roman"/>
-        </w:rPr>
-      </w:pPr>
-      <w:r>
-        <w:rPr>
-          <w:rFonts w:ascii="Times New Roman" w:hAnsi="Times New Roman"/>
+          <w:sz w:val="22"/>
+          <w:szCs w:val="22"/>
+        </w:rPr>
+      </w:pPr>
+      <w:r>
+        <w:rPr>
+          <w:rFonts w:ascii="Times New Roman" w:hAnsi="Times New Roman"/>
+          <w:sz w:val="22"/>
+          <w:szCs w:val="22"/>
         </w:rPr>
         <w:t xml:space="preserve">React                                                                     </w:t>
       </w:r>
@@ -823,11 +940,15 @@
         <w:contextualSpacing/>
         <w:rPr>
           <w:rFonts w:ascii="Times New Roman" w:hAnsi="Times New Roman"/>
-        </w:rPr>
-      </w:pPr>
-      <w:r>
-        <w:rPr>
-          <w:rFonts w:ascii="Times New Roman" w:hAnsi="Times New Roman"/>
+          <w:sz w:val="22"/>
+          <w:szCs w:val="22"/>
+        </w:rPr>
+      </w:pPr>
+      <w:r>
+        <w:rPr>
+          <w:rFonts w:ascii="Times New Roman" w:hAnsi="Times New Roman"/>
+          <w:sz w:val="22"/>
+          <w:szCs w:val="22"/>
         </w:rPr>
         <w:t>React-Native</w:t>
       </w:r>
@@ -842,13 +963,16 @@
         <w:contextualSpacing/>
         <w:rPr>
           <w:rFonts w:ascii="Times New Roman" w:hAnsi="Times New Roman"/>
-        </w:rPr>
-      </w:pPr>
-      <w:r>
-        <w:rPr>
-          <w:rFonts w:ascii="Times New Roman" w:hAnsi="Times New Roman"/>
-        </w:rPr>
-        <w:lastRenderedPageBreak/>
+          <w:sz w:val="22"/>
+          <w:szCs w:val="22"/>
+        </w:rPr>
+      </w:pPr>
+      <w:r>
+        <w:rPr>
+          <w:rFonts w:ascii="Times New Roman" w:hAnsi="Times New Roman"/>
+          <w:sz w:val="22"/>
+          <w:szCs w:val="22"/>
+        </w:rPr>
         <w:t>Accelerated Mobile Platform</w:t>
       </w:r>
     </w:p>
@@ -862,13 +986,36 @@
         <w:contextualSpacing/>
         <w:rPr>
           <w:rFonts w:ascii="Times New Roman" w:hAnsi="Times New Roman"/>
-        </w:rPr>
-      </w:pPr>
-      <w:r>
-        <w:rPr>
-          <w:rFonts w:ascii="Times New Roman" w:hAnsi="Times New Roman"/>
-        </w:rPr>
-        <w:t xml:space="preserve"> Xcode.</w:t>
+          <w:sz w:val="22"/>
+          <w:szCs w:val="22"/>
+        </w:rPr>
+      </w:pPr>
+      <w:r>
+        <w:rPr>
+          <w:rFonts w:ascii="Times New Roman" w:hAnsi="Times New Roman"/>
+          <w:sz w:val="22"/>
+          <w:szCs w:val="22"/>
+        </w:rPr>
+        <w:lastRenderedPageBreak/>
+        <w:t xml:space="preserve"> </w:t>
+      </w:r>
+      <w:proofErr w:type="spellStart"/>
+      <w:r>
+        <w:rPr>
+          <w:rFonts w:ascii="Times New Roman" w:hAnsi="Times New Roman"/>
+          <w:sz w:val="22"/>
+          <w:szCs w:val="22"/>
+        </w:rPr>
+        <w:t>Xcode</w:t>
+      </w:r>
+      <w:proofErr w:type="spellEnd"/>
+      <w:r>
+        <w:rPr>
+          <w:rFonts w:ascii="Times New Roman" w:hAnsi="Times New Roman"/>
+          <w:sz w:val="22"/>
+          <w:szCs w:val="22"/>
+        </w:rPr>
+        <w:t>.</w:t>
       </w:r>
     </w:p>
     <w:p>
@@ -881,13 +1028,35 @@
         <w:contextualSpacing/>
         <w:rPr>
           <w:rFonts w:ascii="Times New Roman" w:hAnsi="Times New Roman"/>
-        </w:rPr>
-      </w:pPr>
-      <w:r>
-        <w:rPr>
-          <w:rFonts w:ascii="Times New Roman" w:hAnsi="Times New Roman"/>
-        </w:rPr>
-        <w:t xml:space="preserve"> Bitbucket, </w:t>
+          <w:sz w:val="22"/>
+          <w:szCs w:val="22"/>
+        </w:rPr>
+      </w:pPr>
+      <w:r>
+        <w:rPr>
+          <w:rFonts w:ascii="Times New Roman" w:hAnsi="Times New Roman"/>
+          <w:sz w:val="22"/>
+          <w:szCs w:val="22"/>
+        </w:rPr>
+        <w:t xml:space="preserve"> </w:t>
+      </w:r>
+      <w:proofErr w:type="spellStart"/>
+      <w:r>
+        <w:rPr>
+          <w:rFonts w:ascii="Times New Roman" w:hAnsi="Times New Roman"/>
+          <w:sz w:val="22"/>
+          <w:szCs w:val="22"/>
+        </w:rPr>
+        <w:t>Bitbucket</w:t>
+      </w:r>
+      <w:proofErr w:type="spellEnd"/>
+      <w:r>
+        <w:rPr>
+          <w:rFonts w:ascii="Times New Roman" w:hAnsi="Times New Roman"/>
+          <w:sz w:val="22"/>
+          <w:szCs w:val="22"/>
+        </w:rPr>
+        <w:t xml:space="preserve">, </w:t>
       </w:r>
     </w:p>
     <w:p>
@@ -900,13 +1069,27 @@
         <w:contextualSpacing/>
         <w:rPr>
           <w:rFonts w:ascii="Times New Roman" w:hAnsi="Times New Roman"/>
-        </w:rPr>
-      </w:pPr>
-      <w:r>
-        <w:rPr>
-          <w:rFonts w:ascii="Times New Roman" w:hAnsi="Times New Roman"/>
-        </w:rPr>
-        <w:t xml:space="preserve">SourceTree </w:t>
+          <w:sz w:val="22"/>
+          <w:szCs w:val="22"/>
+        </w:rPr>
+      </w:pPr>
+      <w:proofErr w:type="spellStart"/>
+      <w:r>
+        <w:rPr>
+          <w:rFonts w:ascii="Times New Roman" w:hAnsi="Times New Roman"/>
+          <w:sz w:val="22"/>
+          <w:szCs w:val="22"/>
+        </w:rPr>
+        <w:t>SourceTree</w:t>
+      </w:r>
+      <w:proofErr w:type="spellEnd"/>
+      <w:r>
+        <w:rPr>
+          <w:rFonts w:ascii="Times New Roman" w:hAnsi="Times New Roman"/>
+          <w:sz w:val="22"/>
+          <w:szCs w:val="22"/>
+        </w:rPr>
+        <w:t xml:space="preserve"> </w:t>
       </w:r>
     </w:p>
     <w:p>
@@ -919,14 +1102,20 @@
         <w:contextualSpacing/>
         <w:rPr>
           <w:rFonts w:ascii="Times New Roman" w:hAnsi="Times New Roman"/>
-        </w:rPr>
-      </w:pPr>
-      <w:r>
-        <w:rPr>
-          <w:rFonts w:ascii="Times New Roman" w:hAnsi="Times New Roman"/>
+          <w:sz w:val="22"/>
+          <w:szCs w:val="22"/>
+        </w:rPr>
+      </w:pPr>
+      <w:proofErr w:type="spellStart"/>
+      <w:r>
+        <w:rPr>
+          <w:rFonts w:ascii="Times New Roman" w:hAnsi="Times New Roman"/>
+          <w:sz w:val="22"/>
+          <w:szCs w:val="22"/>
         </w:rPr>
         <w:t>GitHub</w:t>
       </w:r>
+      <w:proofErr w:type="spellEnd"/>
     </w:p>
     <w:p>
       <w:pPr>
@@ -948,6 +1137,8 @@
       <w:r>
         <w:rPr>
           <w:rFonts w:ascii="Times New Roman" w:hAnsi="Times New Roman"/>
+          <w:sz w:val="22"/>
+          <w:szCs w:val="22"/>
         </w:rPr>
         <w:t>ES6</w:t>
       </w:r>
@@ -972,12 +1163,16 @@
       <w:r>
         <w:rPr>
           <w:rFonts w:ascii="Times New Roman" w:hAnsi="Times New Roman"/>
+          <w:sz w:val="22"/>
+          <w:szCs w:val="22"/>
         </w:rPr>
         <w:t>Firebase</w:t>
       </w:r>
       <w:r>
         <w:rPr>
           <w:rFonts w:ascii="Times New Roman" w:hAnsi="Times New Roman"/>
+          <w:sz w:val="22"/>
+          <w:szCs w:val="22"/>
         </w:rPr>
         <w:t xml:space="preserve"> </w:t>
       </w:r>
@@ -992,13 +1187,29 @@
         <w:contextualSpacing/>
         <w:rPr>
           <w:rFonts w:ascii="Times New Roman" w:hAnsi="Times New Roman"/>
-        </w:rPr>
-      </w:pPr>
-      <w:r>
-        <w:rPr>
-          <w:rFonts w:ascii="Times New Roman" w:hAnsi="Times New Roman"/>
-        </w:rPr>
-        <w:t xml:space="preserve">npm </w:t>
+          <w:sz w:val="22"/>
+          <w:szCs w:val="22"/>
+        </w:rPr>
+      </w:pPr>
+      <w:proofErr w:type="spellStart"/>
+      <w:proofErr w:type="gramStart"/>
+      <w:r>
+        <w:rPr>
+          <w:rFonts w:ascii="Times New Roman" w:hAnsi="Times New Roman"/>
+          <w:sz w:val="22"/>
+          <w:szCs w:val="22"/>
+        </w:rPr>
+        <w:t>npm</w:t>
+      </w:r>
+      <w:proofErr w:type="spellEnd"/>
+      <w:proofErr w:type="gramEnd"/>
+      <w:r>
+        <w:rPr>
+          <w:rFonts w:ascii="Times New Roman" w:hAnsi="Times New Roman"/>
+          <w:sz w:val="22"/>
+          <w:szCs w:val="22"/>
+        </w:rPr>
+        <w:t xml:space="preserve"> </w:t>
       </w:r>
     </w:p>
     <w:p>
@@ -1011,26 +1222,17 @@
         <w:contextualSpacing/>
         <w:rPr>
           <w:rFonts w:ascii="Times New Roman" w:hAnsi="Times New Roman"/>
-        </w:rPr>
-      </w:pPr>
-      <w:r>
-        <w:rPr>
-          <w:rFonts w:ascii="Times New Roman" w:hAnsi="Times New Roman"/>
-        </w:rPr>
-        <w:lastRenderedPageBreak/>
-        <w:t>Microsoft SQL</w:t>
-      </w:r>
-      <w:r>
-        <w:rPr>
-          <w:rFonts w:ascii="Times New Roman" w:hAnsi="Times New Roman"/>
-        </w:rPr>
-        <w:t xml:space="preserve"> Server 2012</w:t>
-      </w:r>
-      <w:r>
-        <w:rPr>
-          <w:rFonts w:ascii="Times New Roman" w:hAnsi="Times New Roman"/>
-        </w:rPr>
-        <w:t xml:space="preserve"> </w:t>
+          <w:sz w:val="22"/>
+          <w:szCs w:val="22"/>
+        </w:rPr>
+      </w:pPr>
+      <w:r>
+        <w:rPr>
+          <w:rFonts w:ascii="Times New Roman" w:hAnsi="Times New Roman"/>
+          <w:sz w:val="22"/>
+          <w:szCs w:val="22"/>
+        </w:rPr>
+        <w:t xml:space="preserve">Microsoft SQL Server 2012 </w:t>
       </w:r>
     </w:p>
     <w:p>
@@ -1043,17 +1245,23 @@
         <w:contextualSpacing/>
         <w:rPr>
           <w:rFonts w:ascii="Times New Roman" w:hAnsi="Times New Roman"/>
-        </w:rPr>
-      </w:pPr>
-      <w:r>
-        <w:rPr>
-          <w:rFonts w:ascii="Times New Roman" w:hAnsi="Times New Roman"/>
+          <w:sz w:val="22"/>
+          <w:szCs w:val="22"/>
+        </w:rPr>
+      </w:pPr>
+      <w:r>
+        <w:rPr>
+          <w:rFonts w:ascii="Times New Roman" w:hAnsi="Times New Roman"/>
+          <w:sz w:val="22"/>
+          <w:szCs w:val="22"/>
         </w:rPr>
         <w:t>MySQL</w:t>
       </w:r>
       <w:r>
         <w:rPr>
           <w:rFonts w:ascii="Times New Roman" w:hAnsi="Times New Roman"/>
+          <w:sz w:val="22"/>
+          <w:szCs w:val="22"/>
         </w:rPr>
         <w:t xml:space="preserve"> </w:t>
       </w:r>
@@ -1068,12 +1276,17 @@
         <w:contextualSpacing/>
         <w:rPr>
           <w:rFonts w:ascii="Times New Roman" w:hAnsi="Times New Roman"/>
-        </w:rPr>
-      </w:pPr>
-      <w:r>
-        <w:rPr>
-          <w:rFonts w:ascii="Times New Roman" w:hAnsi="Times New Roman"/>
-        </w:rPr>
+          <w:sz w:val="22"/>
+          <w:szCs w:val="22"/>
+        </w:rPr>
+      </w:pPr>
+      <w:r>
+        <w:rPr>
+          <w:rFonts w:ascii="Times New Roman" w:hAnsi="Times New Roman"/>
+          <w:sz w:val="22"/>
+          <w:szCs w:val="22"/>
+        </w:rPr>
+        <w:lastRenderedPageBreak/>
         <w:t>SQL Server Management Studio</w:t>
       </w:r>
     </w:p>
@@ -1087,11 +1300,15 @@
         <w:contextualSpacing/>
         <w:rPr>
           <w:rFonts w:ascii="Times New Roman" w:hAnsi="Times New Roman"/>
-        </w:rPr>
-      </w:pPr>
-      <w:r>
-        <w:rPr>
-          <w:rFonts w:ascii="Times New Roman" w:hAnsi="Times New Roman"/>
+          <w:sz w:val="22"/>
+          <w:szCs w:val="22"/>
+        </w:rPr>
+      </w:pPr>
+      <w:r>
+        <w:rPr>
+          <w:rFonts w:ascii="Times New Roman" w:hAnsi="Times New Roman"/>
+          <w:sz w:val="22"/>
+          <w:szCs w:val="22"/>
         </w:rPr>
         <w:t>JSON</w:t>
       </w:r>
@@ -1106,14 +1323,28 @@
         <w:contextualSpacing/>
         <w:rPr>
           <w:rFonts w:ascii="Times New Roman" w:hAnsi="Times New Roman"/>
-        </w:rPr>
-      </w:pPr>
-      <w:r>
-        <w:rPr>
-          <w:rFonts w:ascii="Times New Roman" w:hAnsi="Times New Roman"/>
-        </w:rPr>
-        <w:t>Chrome DevTools</w:t>
-      </w:r>
+          <w:sz w:val="22"/>
+          <w:szCs w:val="22"/>
+        </w:rPr>
+      </w:pPr>
+      <w:r>
+        <w:rPr>
+          <w:rFonts w:ascii="Times New Roman" w:hAnsi="Times New Roman"/>
+          <w:sz w:val="22"/>
+          <w:szCs w:val="22"/>
+        </w:rPr>
+        <w:t xml:space="preserve">Chrome </w:t>
+      </w:r>
+      <w:proofErr w:type="spellStart"/>
+      <w:r>
+        <w:rPr>
+          <w:rFonts w:ascii="Times New Roman" w:hAnsi="Times New Roman"/>
+          <w:sz w:val="22"/>
+          <w:szCs w:val="22"/>
+        </w:rPr>
+        <w:t>DevTools</w:t>
+      </w:r>
+      <w:proofErr w:type="spellEnd"/>
     </w:p>
     <w:p>
       <w:pPr>
@@ -1125,11 +1356,15 @@
         <w:contextualSpacing/>
         <w:rPr>
           <w:rFonts w:ascii="Times New Roman" w:hAnsi="Times New Roman"/>
-        </w:rPr>
-      </w:pPr>
-      <w:r>
-        <w:rPr>
-          <w:rFonts w:ascii="Times New Roman" w:hAnsi="Times New Roman"/>
+          <w:sz w:val="22"/>
+          <w:szCs w:val="22"/>
+        </w:rPr>
+      </w:pPr>
+      <w:r>
+        <w:rPr>
+          <w:rFonts w:ascii="Times New Roman" w:hAnsi="Times New Roman"/>
+          <w:sz w:val="22"/>
+          <w:szCs w:val="22"/>
         </w:rPr>
         <w:t>Photoshop</w:t>
       </w:r>
@@ -1161,6 +1396,8 @@
       <w:r>
         <w:rPr>
           <w:rFonts w:ascii="Times New Roman" w:hAnsi="Times New Roman"/>
+          <w:sz w:val="22"/>
+          <w:szCs w:val="22"/>
         </w:rPr>
         <w:t>Responsive Web Design</w:t>
       </w:r>
@@ -1194,8 +1431,8 @@
           <w:rFonts w:ascii="Times New Roman" w:hAnsi="Times New Roman"/>
           <w:b/>
           <w:bCs/>
-          <w:sz w:val="22"/>
-          <w:szCs w:val="22"/>
+          <w:sz w:val="24"/>
+          <w:szCs w:val="24"/>
         </w:rPr>
       </w:pPr>
       <w:r>
@@ -1203,8 +1440,8 @@
           <w:rFonts w:ascii="Times New Roman" w:hAnsi="Times New Roman"/>
           <w:b/>
           <w:bCs/>
-          <w:sz w:val="22"/>
-          <w:szCs w:val="22"/>
+          <w:sz w:val="24"/>
+          <w:szCs w:val="24"/>
         </w:rPr>
         <w:t>WORK</w:t>
       </w:r>
@@ -1224,35 +1461,9 @@
           <w:rFonts w:ascii="Times New Roman" w:hAnsi="Times New Roman"/>
           <w:b/>
           <w:bCs/>
-          <w:sz w:val="22"/>
-          <w:szCs w:val="22"/>
         </w:rPr>
         <w:t>EXPERIENCE</w:t>
       </w:r>
-    </w:p>
-    <w:p>
-      <w:pPr>
-        <w:tabs>
-          <w:tab w:val="left" w:pos="9100"/>
-        </w:tabs>
-        <w:spacing w:after="0"/>
-        <w:contextualSpacing/>
-        <w:rPr>
-          <w:rFonts w:ascii="Times New Roman" w:hAnsi="Times New Roman" w:cs="Times New Roman"/>
-        </w:rPr>
-      </w:pPr>
-    </w:p>
-    <w:p>
-      <w:pPr>
-        <w:tabs>
-          <w:tab w:val="left" w:pos="9100"/>
-        </w:tabs>
-        <w:spacing w:after="0"/>
-        <w:contextualSpacing/>
-        <w:rPr>
-          <w:rFonts w:ascii="Times New Roman" w:hAnsi="Times New Roman" w:cs="Times New Roman"/>
-        </w:rPr>
-      </w:pPr>
     </w:p>
     <w:p>
       <w:pPr>
@@ -1585,9 +1796,8 @@
         <w:contextualSpacing/>
         <w:rPr>
           <w:rFonts w:ascii="Times New Roman" w:hAnsi="Times New Roman"/>
-          <w:sz w:val="24"/>
-          <w:szCs w:val="24"/>
-          <w:lang w:eastAsia="ja-JP"/>
+          <w:sz w:val="22"/>
+          <w:szCs w:val="22"/>
         </w:rPr>
       </w:pPr>
     </w:p>
@@ -1598,21 +1808,33 @@
         <w:contextualSpacing/>
         <w:rPr>
           <w:rFonts w:ascii="Times New Roman" w:hAnsi="Times New Roman"/>
-        </w:rPr>
-      </w:pPr>
-      <w:r>
-        <w:rPr>
-          <w:rFonts w:ascii="Times New Roman" w:hAnsi="Times New Roman"/>
-          <w:b/>
-        </w:rPr>
-        <w:lastRenderedPageBreak/>
-        <w:t>Beginners Programmers</w:t>
-      </w:r>
-      <w:r>
-        <w:rPr>
-          <w:rFonts w:ascii="Times New Roman" w:hAnsi="Times New Roman"/>
-        </w:rPr>
-        <w:t>, New York, NY                                                                    March 2017-Present</w:t>
+          <w:sz w:val="22"/>
+          <w:szCs w:val="22"/>
+        </w:rPr>
+      </w:pPr>
+      <w:r>
+        <w:rPr>
+          <w:rFonts w:ascii="Times New Roman" w:hAnsi="Times New Roman"/>
+          <w:sz w:val="22"/>
+          <w:szCs w:val="22"/>
+        </w:rPr>
+        <w:t xml:space="preserve">Beginners Programmers, New York, NY                              </w:t>
+      </w:r>
+      <w:r>
+        <w:rPr>
+          <w:rFonts w:ascii="Times New Roman" w:hAnsi="Times New Roman"/>
+          <w:sz w:val="22"/>
+          <w:szCs w:val="22"/>
+        </w:rPr>
+        <w:t xml:space="preserve">                              </w:t>
+      </w:r>
+      <w:r>
+        <w:rPr>
+          <w:rFonts w:ascii="Times New Roman" w:hAnsi="Times New Roman"/>
+          <w:sz w:val="22"/>
+          <w:szCs w:val="22"/>
+        </w:rPr>
+        <w:t xml:space="preserve">    March 2017-Present</w:t>
       </w:r>
     </w:p>
     <w:p>
@@ -1624,21 +1846,18 @@
         <w:rPr>
           <w:rFonts w:ascii="Times New Roman" w:hAnsi="Times New Roman"/>
           <w:i/>
+          <w:sz w:val="22"/>
+          <w:szCs w:val="22"/>
         </w:rPr>
       </w:pPr>
       <w:r>
         <w:rPr>
           <w:rFonts w:ascii="Times New Roman" w:hAnsi="Times New Roman"/>
           <w:i/>
-        </w:rPr>
-        <w:t>Front-End</w:t>
-      </w:r>
-      <w:r>
-        <w:rPr>
-          <w:rFonts w:ascii="Times New Roman" w:hAnsi="Times New Roman"/>
-          <w:i/>
-        </w:rPr>
-        <w:t xml:space="preserve"> Developer</w:t>
+          <w:sz w:val="22"/>
+          <w:szCs w:val="22"/>
+        </w:rPr>
+        <w:t>Front-End Developer</w:t>
       </w:r>
     </w:p>
     <w:p>
@@ -1651,8 +1870,8 @@
         <w:spacing w:after="0"/>
         <w:rPr>
           <w:rFonts w:ascii="Times New Roman" w:eastAsia="Times New Roman" w:hAnsi="Times New Roman" w:cs="Times New Roman"/>
-          <w:sz w:val="20"/>
-          <w:szCs w:val="20"/>
+          <w:sz w:val="22"/>
+          <w:szCs w:val="22"/>
           <w:shd w:val="clear" w:color="auto" w:fill="FFFFFF"/>
           <w:lang w:eastAsia="en-US"/>
         </w:rPr>
@@ -1660,13 +1879,25 @@
       <w:r>
         <w:rPr>
           <w:rFonts w:ascii="Times New Roman" w:eastAsia="Times New Roman" w:hAnsi="Times New Roman" w:cs="Times New Roman"/>
-          <w:sz w:val="20"/>
-          <w:szCs w:val="20"/>
+          <w:sz w:val="22"/>
+          <w:szCs w:val="22"/>
           <w:shd w:val="clear" w:color="auto" w:fill="FFFFFF"/>
           <w:lang w:eastAsia="en-US"/>
         </w:rPr>
-        <w:t>Developing a native mobile app using React Native, firebase, Node.js, and npm</w:t>
-      </w:r>
+        <w:t xml:space="preserve">Developing a native mobile app using React Native, firebase, Node.js, and </w:t>
+      </w:r>
+      <w:proofErr w:type="spellStart"/>
+      <w:r>
+        <w:rPr>
+          <w:rFonts w:ascii="Times New Roman" w:eastAsia="Times New Roman" w:hAnsi="Times New Roman" w:cs="Times New Roman"/>
+          <w:sz w:val="22"/>
+          <w:szCs w:val="22"/>
+          <w:shd w:val="clear" w:color="auto" w:fill="FFFFFF"/>
+          <w:lang w:eastAsia="en-US"/>
+        </w:rPr>
+        <w:t>npm</w:t>
+      </w:r>
+      <w:proofErr w:type="spellEnd"/>
     </w:p>
     <w:p>
       <w:pPr>
@@ -1678,8 +1909,8 @@
         <w:spacing w:after="0"/>
         <w:rPr>
           <w:rFonts w:ascii="Times New Roman" w:eastAsia="Times New Roman" w:hAnsi="Times New Roman" w:cs="Times New Roman"/>
-          <w:sz w:val="20"/>
-          <w:szCs w:val="20"/>
+          <w:sz w:val="22"/>
+          <w:szCs w:val="22"/>
           <w:shd w:val="clear" w:color="auto" w:fill="FFFFFF"/>
           <w:lang w:eastAsia="en-US"/>
         </w:rPr>
@@ -1687,8 +1918,8 @@
       <w:r>
         <w:rPr>
           <w:rFonts w:ascii="Times New Roman" w:eastAsia="Times New Roman" w:hAnsi="Times New Roman" w:cs="Times New Roman"/>
-          <w:sz w:val="20"/>
-          <w:szCs w:val="20"/>
+          <w:sz w:val="22"/>
+          <w:szCs w:val="22"/>
           <w:shd w:val="clear" w:color="auto" w:fill="FFFFFF"/>
           <w:lang w:eastAsia="en-US"/>
         </w:rPr>
@@ -1705,8 +1936,8 @@
         <w:spacing w:after="0"/>
         <w:rPr>
           <w:rFonts w:ascii="Times New Roman" w:eastAsia="Times New Roman" w:hAnsi="Times New Roman" w:cs="Times New Roman"/>
-          <w:sz w:val="20"/>
-          <w:szCs w:val="20"/>
+          <w:sz w:val="22"/>
+          <w:szCs w:val="22"/>
           <w:shd w:val="clear" w:color="auto" w:fill="FFFFFF"/>
           <w:lang w:eastAsia="en-US"/>
         </w:rPr>
@@ -1714,12 +1945,78 @@
       <w:r>
         <w:rPr>
           <w:rFonts w:ascii="Times New Roman" w:eastAsia="Times New Roman" w:hAnsi="Times New Roman" w:cs="Times New Roman"/>
-          <w:sz w:val="20"/>
-          <w:szCs w:val="20"/>
+          <w:sz w:val="22"/>
+          <w:szCs w:val="22"/>
           <w:shd w:val="clear" w:color="auto" w:fill="FFFFFF"/>
           <w:lang w:eastAsia="en-US"/>
         </w:rPr>
-        <w:t xml:space="preserve">Developing web applications and webpages using React Js, firebase, jQuery, Bootsrap4, and npm </w:t>
+        <w:t xml:space="preserve">Developing web applications and webpages using React </w:t>
+      </w:r>
+      <w:proofErr w:type="spellStart"/>
+      <w:r>
+        <w:rPr>
+          <w:rFonts w:ascii="Times New Roman" w:eastAsia="Times New Roman" w:hAnsi="Times New Roman" w:cs="Times New Roman"/>
+          <w:sz w:val="22"/>
+          <w:szCs w:val="22"/>
+          <w:shd w:val="clear" w:color="auto" w:fill="FFFFFF"/>
+          <w:lang w:eastAsia="en-US"/>
+        </w:rPr>
+        <w:t>Js</w:t>
+      </w:r>
+      <w:proofErr w:type="spellEnd"/>
+      <w:r>
+        <w:rPr>
+          <w:rFonts w:ascii="Times New Roman" w:eastAsia="Times New Roman" w:hAnsi="Times New Roman" w:cs="Times New Roman"/>
+          <w:sz w:val="22"/>
+          <w:szCs w:val="22"/>
+          <w:shd w:val="clear" w:color="auto" w:fill="FFFFFF"/>
+          <w:lang w:eastAsia="en-US"/>
+        </w:rPr>
+        <w:t xml:space="preserve">, firebase, </w:t>
+      </w:r>
+      <w:proofErr w:type="spellStart"/>
+      <w:r>
+        <w:rPr>
+          <w:rFonts w:ascii="Times New Roman" w:eastAsia="Times New Roman" w:hAnsi="Times New Roman" w:cs="Times New Roman"/>
+          <w:sz w:val="22"/>
+          <w:szCs w:val="22"/>
+          <w:shd w:val="clear" w:color="auto" w:fill="FFFFFF"/>
+          <w:lang w:eastAsia="en-US"/>
+        </w:rPr>
+        <w:t>jQuery</w:t>
+      </w:r>
+      <w:proofErr w:type="spellEnd"/>
+      <w:r>
+        <w:rPr>
+          <w:rFonts w:ascii="Times New Roman" w:eastAsia="Times New Roman" w:hAnsi="Times New Roman" w:cs="Times New Roman"/>
+          <w:sz w:val="22"/>
+          <w:szCs w:val="22"/>
+          <w:shd w:val="clear" w:color="auto" w:fill="FFFFFF"/>
+          <w:lang w:eastAsia="en-US"/>
+        </w:rPr>
+        <w:t xml:space="preserve">, Bootsrap4, and </w:t>
+      </w:r>
+      <w:proofErr w:type="spellStart"/>
+      <w:r>
+        <w:rPr>
+          <w:rFonts w:ascii="Times New Roman" w:eastAsia="Times New Roman" w:hAnsi="Times New Roman" w:cs="Times New Roman"/>
+          <w:sz w:val="22"/>
+          <w:szCs w:val="22"/>
+          <w:shd w:val="clear" w:color="auto" w:fill="FFFFFF"/>
+          <w:lang w:eastAsia="en-US"/>
+        </w:rPr>
+        <w:t>npm</w:t>
+      </w:r>
+      <w:proofErr w:type="spellEnd"/>
+      <w:r>
+        <w:rPr>
+          <w:rFonts w:ascii="Times New Roman" w:eastAsia="Times New Roman" w:hAnsi="Times New Roman" w:cs="Times New Roman"/>
+          <w:sz w:val="22"/>
+          <w:szCs w:val="22"/>
+          <w:shd w:val="clear" w:color="auto" w:fill="FFFFFF"/>
+          <w:lang w:eastAsia="en-US"/>
+        </w:rPr>
+        <w:t xml:space="preserve"> </w:t>
       </w:r>
     </w:p>
     <w:p>
@@ -1732,8 +2029,8 @@
         <w:spacing w:after="0"/>
         <w:rPr>
           <w:rFonts w:ascii="Times New Roman" w:eastAsia="Times New Roman" w:hAnsi="Times New Roman" w:cs="Times New Roman"/>
-          <w:sz w:val="20"/>
-          <w:szCs w:val="20"/>
+          <w:sz w:val="22"/>
+          <w:szCs w:val="22"/>
           <w:shd w:val="clear" w:color="auto" w:fill="FFFFFF"/>
           <w:lang w:eastAsia="en-US"/>
         </w:rPr>
@@ -1741,8 +2038,8 @@
       <w:r>
         <w:rPr>
           <w:rFonts w:ascii="Times New Roman" w:eastAsia="Times New Roman" w:hAnsi="Times New Roman" w:cs="Times New Roman"/>
-          <w:sz w:val="20"/>
-          <w:szCs w:val="20"/>
+          <w:sz w:val="22"/>
+          <w:szCs w:val="22"/>
           <w:shd w:val="clear" w:color="auto" w:fill="FFFFFF"/>
           <w:lang w:eastAsia="en-US"/>
         </w:rPr>
@@ -1760,8 +2057,8 @@
         <w:rPr>
           <w:rFonts w:ascii="Times New Roman" w:eastAsia="Times New Roman" w:hAnsi="Times New Roman" w:cs="Times New Roman"/>
           <w:color w:val="181717"/>
-          <w:sz w:val="20"/>
-          <w:szCs w:val="20"/>
+          <w:sz w:val="22"/>
+          <w:szCs w:val="22"/>
           <w:lang w:eastAsia="en-US"/>
         </w:rPr>
       </w:pPr>
@@ -1769,8 +2066,8 @@
         <w:rPr>
           <w:rFonts w:ascii="Times New Roman" w:eastAsia="Times New Roman" w:hAnsi="Times New Roman" w:cs="Times New Roman"/>
           <w:color w:val="181717"/>
-          <w:sz w:val="20"/>
-          <w:szCs w:val="20"/>
+          <w:sz w:val="22"/>
+          <w:szCs w:val="22"/>
           <w:lang w:eastAsia="en-US"/>
         </w:rPr>
         <w:t>Created and implemented a custom CSS grid system, with CSS media queries for mobile responsiveness.</w:t>
@@ -1783,37 +2080,58 @@
         <w:rPr>
           <w:rFonts w:ascii="Times New Roman" w:hAnsi="Times New Roman" w:cs="Times New Roman"/>
           <w:bCs/>
-          <w:sz w:val="20"/>
-          <w:szCs w:val="20"/>
-        </w:rPr>
-      </w:pPr>
+          <w:sz w:val="22"/>
+          <w:szCs w:val="22"/>
+        </w:rPr>
+      </w:pPr>
+      <w:proofErr w:type="spellStart"/>
       <w:r>
         <w:rPr>
           <w:rFonts w:ascii="Times New Roman" w:hAnsi="Times New Roman" w:cs="Times New Roman"/>
           <w:bCs/>
-          <w:sz w:val="20"/>
-          <w:szCs w:val="20"/>
+          <w:sz w:val="22"/>
+          <w:szCs w:val="22"/>
           <w:u w:val="single"/>
         </w:rPr>
-        <w:t>Optum Technology – UnitedHealth Group,</w:t>
-      </w:r>
+        <w:t>Optum</w:t>
+      </w:r>
+      <w:proofErr w:type="spellEnd"/>
       <w:r>
         <w:rPr>
           <w:rFonts w:ascii="Times New Roman" w:hAnsi="Times New Roman" w:cs="Times New Roman"/>
           <w:bCs/>
-          <w:sz w:val="20"/>
-          <w:szCs w:val="20"/>
-        </w:rPr>
-        <w:t xml:space="preserve"> Basking Ridge, New Jersey</w:t>
+          <w:sz w:val="22"/>
+          <w:szCs w:val="22"/>
+          <w:u w:val="single"/>
+        </w:rPr>
+        <w:t xml:space="preserve"> Technology – UnitedHealth Group,</w:t>
       </w:r>
       <w:r>
         <w:rPr>
           <w:rFonts w:ascii="Times New Roman" w:hAnsi="Times New Roman" w:cs="Times New Roman"/>
           <w:bCs/>
-          <w:sz w:val="20"/>
-          <w:szCs w:val="20"/>
-        </w:rPr>
-        <w:t xml:space="preserve">          February 2015 – April 2017</w:t>
+          <w:sz w:val="22"/>
+          <w:szCs w:val="22"/>
+        </w:rPr>
+        <w:t xml:space="preserve"> Basking Ridge, New Jersey</w:t>
+      </w:r>
+      <w:r>
+        <w:rPr>
+          <w:rFonts w:ascii="Times New Roman" w:hAnsi="Times New Roman" w:cs="Times New Roman"/>
+          <w:bCs/>
+          <w:sz w:val="22"/>
+          <w:szCs w:val="22"/>
+        </w:rPr>
+        <w:t xml:space="preserve">    </w:t>
+      </w:r>
+      <w:r>
+        <w:rPr>
+          <w:rFonts w:ascii="Times New Roman" w:hAnsi="Times New Roman" w:cs="Times New Roman"/>
+          <w:bCs/>
+          <w:sz w:val="22"/>
+          <w:szCs w:val="22"/>
+        </w:rPr>
+        <w:t>February 2015 – April 2017</w:t>
       </w:r>
     </w:p>
     <w:p>
@@ -1824,8 +2142,8 @@
           <w:b/>
           <w:bCs/>
           <w:i/>
-          <w:sz w:val="20"/>
-          <w:szCs w:val="20"/>
+          <w:sz w:val="22"/>
+          <w:szCs w:val="22"/>
         </w:rPr>
       </w:pPr>
       <w:r>
@@ -1833,8 +2151,8 @@
           <w:rFonts w:ascii="Times New Roman" w:hAnsi="Times New Roman" w:cs="Times New Roman"/>
           <w:bCs/>
           <w:i/>
-          <w:sz w:val="20"/>
-          <w:szCs w:val="20"/>
+          <w:sz w:val="22"/>
+          <w:szCs w:val="22"/>
         </w:rPr>
         <w:t>IT Systems Analyst/</w:t>
       </w:r>
@@ -1843,20 +2161,18 @@
           <w:rFonts w:ascii="Times New Roman" w:hAnsi="Times New Roman" w:cs="Times New Roman"/>
           <w:bCs/>
           <w:i/>
-          <w:sz w:val="20"/>
-          <w:szCs w:val="20"/>
+          <w:sz w:val="22"/>
+          <w:szCs w:val="22"/>
         </w:rPr>
         <w:t>Full-Stack</w:t>
       </w:r>
-      <w:bookmarkStart w:id="0" w:name="_GoBack"/>
-      <w:bookmarkEnd w:id="0"/>
       <w:r>
         <w:rPr>
           <w:rFonts w:ascii="Times New Roman" w:hAnsi="Times New Roman" w:cs="Times New Roman"/>
           <w:bCs/>
           <w:i/>
-          <w:sz w:val="20"/>
-          <w:szCs w:val="20"/>
+          <w:sz w:val="22"/>
+          <w:szCs w:val="22"/>
         </w:rPr>
         <w:t xml:space="preserve"> Developer            </w:t>
       </w:r>
@@ -1875,25 +2191,17 @@
         <w:jc w:val="both"/>
         <w:rPr>
           <w:rFonts w:ascii="Times New Roman" w:hAnsi="Times New Roman" w:cs="Times New Roman"/>
-          <w:sz w:val="20"/>
-          <w:szCs w:val="20"/>
+          <w:sz w:val="22"/>
+          <w:szCs w:val="22"/>
         </w:rPr>
       </w:pPr>
       <w:r>
         <w:rPr>
           <w:rFonts w:ascii="Times New Roman" w:hAnsi="Times New Roman" w:cs="Times New Roman"/>
-          <w:sz w:val="20"/>
-          <w:szCs w:val="20"/>
-        </w:rPr>
-        <w:t>Apply software development lifecycle methodology to evaluate current system processes and identify possible solution options for new functionality or modifica</w:t>
-      </w:r>
-      <w:r>
-        <w:rPr>
-          <w:rFonts w:ascii="Times New Roman" w:hAnsi="Times New Roman" w:cs="Times New Roman"/>
-          <w:sz w:val="20"/>
-          <w:szCs w:val="20"/>
-        </w:rPr>
-        <w:t>tions to existing functionality</w:t>
+          <w:sz w:val="22"/>
+          <w:szCs w:val="22"/>
+        </w:rPr>
+        <w:t>Apply software development lifecycle methodology to evaluate current system processes and identify possible solution options for new functionality or modifications to existing functionality</w:t>
       </w:r>
     </w:p>
     <w:p>
@@ -1910,25 +2218,17 @@
         <w:jc w:val="both"/>
         <w:rPr>
           <w:rFonts w:ascii="Times New Roman" w:hAnsi="Times New Roman" w:cs="Times New Roman"/>
-          <w:sz w:val="20"/>
-          <w:szCs w:val="20"/>
+          <w:sz w:val="22"/>
+          <w:szCs w:val="22"/>
         </w:rPr>
       </w:pPr>
       <w:r>
         <w:rPr>
           <w:rFonts w:ascii="Times New Roman" w:hAnsi="Times New Roman" w:cs="Times New Roman"/>
-          <w:sz w:val="20"/>
-          <w:szCs w:val="20"/>
-        </w:rPr>
-        <w:t>Collaborate with business partners, Developers and Testers, ensuring a shared understanding of business/functional</w:t>
-      </w:r>
-      <w:r>
-        <w:rPr>
-          <w:rFonts w:ascii="Times New Roman" w:hAnsi="Times New Roman" w:cs="Times New Roman"/>
-          <w:sz w:val="20"/>
-          <w:szCs w:val="20"/>
-        </w:rPr>
-        <w:t xml:space="preserve"> requirements</w:t>
+          <w:sz w:val="22"/>
+          <w:szCs w:val="22"/>
+        </w:rPr>
+        <w:t>Collaborate with business partners, Developers and Testers, ensuring a shared understanding of business/functional requirements</w:t>
       </w:r>
     </w:p>
     <w:p>
@@ -1945,15 +2245,15 @@
         <w:jc w:val="both"/>
         <w:rPr>
           <w:rFonts w:ascii="Times New Roman" w:hAnsi="Times New Roman" w:cs="Times New Roman"/>
-          <w:sz w:val="20"/>
-          <w:szCs w:val="20"/>
+          <w:sz w:val="22"/>
+          <w:szCs w:val="22"/>
         </w:rPr>
       </w:pPr>
       <w:r>
         <w:rPr>
           <w:rFonts w:ascii="Times New Roman" w:hAnsi="Times New Roman" w:cs="Times New Roman"/>
-          <w:sz w:val="20"/>
-          <w:szCs w:val="20"/>
+          <w:sz w:val="22"/>
+          <w:szCs w:val="22"/>
         </w:rPr>
         <w:t xml:space="preserve">Worked with testers in creating a Detailed Test Plan, illustrating how requirements should work </w:t>
       </w:r>
@@ -1972,33 +2272,17 @@
         <w:jc w:val="both"/>
         <w:rPr>
           <w:rFonts w:ascii="Times New Roman" w:hAnsi="Times New Roman" w:cs="Times New Roman"/>
-          <w:sz w:val="20"/>
-          <w:szCs w:val="20"/>
+          <w:sz w:val="22"/>
+          <w:szCs w:val="22"/>
         </w:rPr>
       </w:pPr>
       <w:r>
         <w:rPr>
           <w:rFonts w:ascii="Times New Roman" w:hAnsi="Times New Roman" w:cs="Times New Roman"/>
-          <w:sz w:val="20"/>
-          <w:szCs w:val="20"/>
-        </w:rPr>
-        <w:t>A</w:t>
-      </w:r>
-      <w:r>
-        <w:rPr>
-          <w:rFonts w:ascii="Times New Roman" w:hAnsi="Times New Roman" w:cs="Times New Roman"/>
-          <w:sz w:val="20"/>
-          <w:szCs w:val="20"/>
-        </w:rPr>
-        <w:t>nalyzing test defects or issues, ensuring tim</w:t>
-      </w:r>
-      <w:r>
-        <w:rPr>
-          <w:rFonts w:ascii="Times New Roman" w:hAnsi="Times New Roman" w:cs="Times New Roman"/>
-          <w:sz w:val="20"/>
-          <w:szCs w:val="20"/>
-        </w:rPr>
-        <w:t>elines and deliverables are met</w:t>
+          <w:sz w:val="22"/>
+          <w:szCs w:val="22"/>
+        </w:rPr>
+        <w:t>Analyzing test defects or issues, ensuring timelines and deliverables are met</w:t>
       </w:r>
     </w:p>
     <w:p>
@@ -2015,15 +2299,15 @@
         <w:jc w:val="both"/>
         <w:rPr>
           <w:rFonts w:ascii="Times New Roman" w:hAnsi="Times New Roman" w:cs="Times New Roman"/>
-          <w:sz w:val="20"/>
-          <w:szCs w:val="20"/>
+          <w:sz w:val="22"/>
+          <w:szCs w:val="22"/>
         </w:rPr>
       </w:pPr>
       <w:r>
         <w:rPr>
           <w:rFonts w:ascii="Times New Roman" w:hAnsi="Times New Roman" w:cs="Times New Roman"/>
-          <w:sz w:val="20"/>
-          <w:szCs w:val="20"/>
+          <w:sz w:val="22"/>
+          <w:szCs w:val="22"/>
         </w:rPr>
         <w:t>Developed Access databases/queries for project managers, uniting information from multiple tables</w:t>
       </w:r>
@@ -2041,65 +2325,17 @@
         <w:spacing w:after="0"/>
         <w:jc w:val="both"/>
         <w:rPr>
-          <w:sz w:val="19"/>
-          <w:szCs w:val="19"/>
+          <w:sz w:val="22"/>
+          <w:szCs w:val="22"/>
         </w:rPr>
       </w:pPr>
       <w:r>
         <w:rPr>
           <w:rFonts w:ascii="Times New Roman" w:hAnsi="Times New Roman" w:cs="Times New Roman"/>
-          <w:sz w:val="20"/>
-          <w:szCs w:val="20"/>
-        </w:rPr>
-        <w:t>Utilized VBA/</w:t>
-      </w:r>
-      <w:r>
-        <w:rPr>
-          <w:rFonts w:ascii="Times New Roman" w:hAnsi="Times New Roman" w:cs="Times New Roman"/>
-          <w:sz w:val="20"/>
-          <w:szCs w:val="20"/>
-        </w:rPr>
-        <w:t>SQL in designing Access</w:t>
-      </w:r>
-      <w:r>
-        <w:rPr>
-          <w:rFonts w:ascii="Times New Roman" w:hAnsi="Times New Roman" w:cs="Times New Roman"/>
-          <w:sz w:val="20"/>
-          <w:szCs w:val="20"/>
-        </w:rPr>
-        <w:t xml:space="preserve"> forms/</w:t>
-      </w:r>
-      <w:r>
-        <w:rPr>
-          <w:rFonts w:ascii="Times New Roman" w:hAnsi="Times New Roman" w:cs="Times New Roman"/>
-          <w:sz w:val="20"/>
-          <w:szCs w:val="20"/>
-        </w:rPr>
-        <w:t>queries for managers</w:t>
-      </w:r>
-      <w:r>
-        <w:rPr>
-          <w:rFonts w:ascii="Times New Roman" w:hAnsi="Times New Roman" w:cs="Times New Roman"/>
-          <w:sz w:val="20"/>
-          <w:szCs w:val="20"/>
-        </w:rPr>
-        <w:t xml:space="preserve"> and </w:t>
-      </w:r>
-      <w:r>
-        <w:rPr>
-          <w:rFonts w:ascii="Times New Roman" w:hAnsi="Times New Roman" w:cs="Times New Roman"/>
-          <w:sz w:val="20"/>
-          <w:szCs w:val="20"/>
-        </w:rPr>
-        <w:t xml:space="preserve">admins in each </w:t>
-      </w:r>
-      <w:r>
-        <w:rPr>
-          <w:rFonts w:ascii="Times New Roman" w:hAnsi="Times New Roman" w:cs="Times New Roman"/>
-          <w:sz w:val="20"/>
-          <w:szCs w:val="20"/>
-        </w:rPr>
-        <w:t>department</w:t>
+          <w:sz w:val="22"/>
+          <w:szCs w:val="22"/>
+        </w:rPr>
+        <w:t>Utilized VBA/SQL in designing Access forms/queries for managers and admins in each department</w:t>
       </w:r>
     </w:p>
     <w:p>
@@ -2110,11 +2346,15 @@
         <w:contextualSpacing/>
         <w:rPr>
           <w:rFonts w:ascii="Times New Roman" w:hAnsi="Times New Roman"/>
-        </w:rPr>
-      </w:pPr>
-      <w:r>
-        <w:rPr>
-          <w:rFonts w:ascii="Times New Roman" w:hAnsi="Times New Roman"/>
+          <w:sz w:val="22"/>
+          <w:szCs w:val="22"/>
+        </w:rPr>
+      </w:pPr>
+      <w:r>
+        <w:rPr>
+          <w:rFonts w:ascii="Times New Roman" w:hAnsi="Times New Roman"/>
+          <w:sz w:val="22"/>
+          <w:szCs w:val="22"/>
           <w:u w:val="single"/>
         </w:rPr>
         <w:t>Parks &amp; Recreation</w:t>
@@ -2122,20 +2362,26 @@
       <w:r>
         <w:rPr>
           <w:rFonts w:ascii="Times New Roman" w:hAnsi="Times New Roman"/>
-        </w:rPr>
-        <w:t xml:space="preserve">, New York, N.Y.                                                                          </w:t>
-      </w:r>
-      <w:r>
-        <w:rPr>
-          <w:rFonts w:ascii="Times New Roman" w:hAnsi="Times New Roman"/>
-        </w:rPr>
-        <w:t xml:space="preserve">  </w:t>
-      </w:r>
-      <w:r>
-        <w:rPr>
-          <w:rFonts w:ascii="Times New Roman" w:hAnsi="Times New Roman"/>
-        </w:rPr>
-        <w:t xml:space="preserve">   March - June 2014</w:t>
+          <w:sz w:val="22"/>
+          <w:szCs w:val="22"/>
+        </w:rPr>
+        <w:t xml:space="preserve">, New York, N.Y.                                          </w:t>
+      </w:r>
+      <w:r>
+        <w:rPr>
+          <w:rFonts w:ascii="Times New Roman" w:hAnsi="Times New Roman"/>
+          <w:sz w:val="22"/>
+          <w:szCs w:val="22"/>
+        </w:rPr>
+        <w:t xml:space="preserve">                             </w:t>
+      </w:r>
+      <w:r>
+        <w:rPr>
+          <w:rFonts w:ascii="Times New Roman" w:hAnsi="Times New Roman"/>
+          <w:sz w:val="22"/>
+          <w:szCs w:val="22"/>
+        </w:rPr>
+        <w:t xml:space="preserve">  March - June 2014</w:t>
       </w:r>
     </w:p>
     <w:p>
@@ -2147,12 +2393,16 @@
         <w:rPr>
           <w:rFonts w:ascii="Times New Roman" w:hAnsi="Times New Roman"/>
           <w:i/>
+          <w:sz w:val="22"/>
+          <w:szCs w:val="22"/>
         </w:rPr>
       </w:pPr>
       <w:r>
         <w:rPr>
           <w:rFonts w:ascii="Times New Roman" w:hAnsi="Times New Roman"/>
           <w:i/>
+          <w:sz w:val="22"/>
+          <w:szCs w:val="22"/>
         </w:rPr>
         <w:t>System Analyst Intern</w:t>
       </w:r>
@@ -2169,11 +2419,15 @@
         <w:rPr>
           <w:rFonts w:ascii="Times New Roman" w:hAnsi="Times New Roman"/>
           <w:i/>
-        </w:rPr>
-      </w:pPr>
-      <w:r>
-        <w:rPr>
-          <w:rFonts w:ascii="Times New Roman" w:hAnsi="Times New Roman"/>
+          <w:sz w:val="22"/>
+          <w:szCs w:val="22"/>
+        </w:rPr>
+      </w:pPr>
+      <w:r>
+        <w:rPr>
+          <w:rFonts w:ascii="Times New Roman" w:hAnsi="Times New Roman"/>
+          <w:sz w:val="22"/>
+          <w:szCs w:val="22"/>
         </w:rPr>
         <w:t>Responsible for entering confidential information into a customized program where accuracy and confidentiality are essential</w:t>
       </w:r>
@@ -2190,13 +2444,41 @@
         <w:rPr>
           <w:rFonts w:ascii="Times New Roman" w:hAnsi="Times New Roman"/>
           <w:i/>
-        </w:rPr>
-      </w:pPr>
-      <w:r>
-        <w:rPr>
-          <w:rFonts w:ascii="Times New Roman" w:hAnsi="Times New Roman"/>
-        </w:rPr>
-        <w:t>Assisted with the construction, updates, and redevelopment of database projects</w:t>
+          <w:sz w:val="22"/>
+          <w:szCs w:val="22"/>
+        </w:rPr>
+      </w:pPr>
+      <w:r>
+        <w:rPr>
+          <w:rFonts w:ascii="Times New Roman" w:hAnsi="Times New Roman"/>
+          <w:sz w:val="22"/>
+          <w:szCs w:val="22"/>
+        </w:rPr>
+        <w:t xml:space="preserve">Assisted with the </w:t>
+      </w:r>
+      <w:r>
+        <w:rPr>
+          <w:rFonts w:ascii="Times New Roman" w:hAnsi="Times New Roman"/>
+          <w:sz w:val="22"/>
+          <w:szCs w:val="22"/>
+        </w:rPr>
+        <w:t>development of</w:t>
+      </w:r>
+      <w:r>
+        <w:rPr>
+          <w:rFonts w:ascii="Times New Roman" w:hAnsi="Times New Roman"/>
+          <w:sz w:val="22"/>
+          <w:szCs w:val="22"/>
+        </w:rPr>
+        <w:t xml:space="preserve"> database projects</w:t>
+      </w:r>
+      <w:r>
+        <w:rPr>
+          <w:rFonts w:ascii="Times New Roman" w:hAnsi="Times New Roman"/>
+          <w:sz w:val="22"/>
+          <w:szCs w:val="22"/>
+        </w:rPr>
+        <w:t xml:space="preserve"> using VBA/SQL</w:t>
       </w:r>
     </w:p>
     <w:p>
@@ -2211,11 +2493,15 @@
         <w:rPr>
           <w:rFonts w:ascii="Times New Roman" w:hAnsi="Times New Roman"/>
           <w:i/>
-        </w:rPr>
-      </w:pPr>
-      <w:r>
-        <w:rPr>
-          <w:rFonts w:ascii="Times New Roman" w:hAnsi="Times New Roman"/>
+          <w:sz w:val="22"/>
+          <w:szCs w:val="22"/>
+        </w:rPr>
+      </w:pPr>
+      <w:r>
+        <w:rPr>
+          <w:rFonts w:ascii="Times New Roman" w:hAnsi="Times New Roman"/>
+          <w:sz w:val="22"/>
+          <w:szCs w:val="22"/>
         </w:rPr>
         <w:t>Responsible for creating step-by step manuals of programs that are used by other colleagues in the department</w:t>
       </w:r>
@@ -2232,192 +2518,17 @@
         <w:rPr>
           <w:rFonts w:ascii="Times New Roman" w:hAnsi="Times New Roman"/>
           <w:i/>
-        </w:rPr>
-      </w:pPr>
-      <w:r>
-        <w:rPr>
-          <w:rFonts w:ascii="Times New Roman" w:hAnsi="Times New Roman"/>
+          <w:sz w:val="22"/>
+          <w:szCs w:val="22"/>
+        </w:rPr>
+      </w:pPr>
+      <w:r>
+        <w:rPr>
+          <w:rFonts w:ascii="Times New Roman" w:hAnsi="Times New Roman"/>
+          <w:sz w:val="22"/>
+          <w:szCs w:val="22"/>
         </w:rPr>
         <w:t>Assisted administrators with various ad hoc requests</w:t>
-      </w:r>
-    </w:p>
-    <w:p>
-      <w:pPr>
-        <w:pStyle w:val="NormalWeb"/>
-        <w:spacing w:before="0"/>
-        <w:contextualSpacing/>
-        <w:rPr>
-          <w:rFonts w:ascii="Times New Roman" w:hAnsi="Times New Roman"/>
-          <w:u w:val="single"/>
-        </w:rPr>
-      </w:pPr>
-    </w:p>
-    <w:p>
-      <w:pPr>
-        <w:pStyle w:val="NormalWeb"/>
-        <w:spacing w:before="0"/>
-        <w:ind w:left="360" w:hanging="360"/>
-        <w:contextualSpacing/>
-        <w:rPr>
-          <w:rFonts w:ascii="Times New Roman" w:hAnsi="Times New Roman"/>
-        </w:rPr>
-      </w:pPr>
-      <w:r>
-        <w:rPr>
-          <w:rFonts w:ascii="Times New Roman" w:hAnsi="Times New Roman"/>
-          <w:u w:val="single"/>
-        </w:rPr>
-        <w:t>Computer and Networking Service</w:t>
-      </w:r>
-      <w:r>
-        <w:rPr>
-          <w:rFonts w:ascii="Times New Roman" w:hAnsi="Times New Roman"/>
-          <w:b/>
-          <w:bCs/>
-        </w:rPr>
-        <w:t xml:space="preserve">, </w:t>
-      </w:r>
-      <w:r>
-        <w:rPr>
-          <w:rFonts w:ascii="Times New Roman" w:hAnsi="Times New Roman"/>
-        </w:rPr>
-        <w:t xml:space="preserve">Fairfield University, CT                                     </w:t>
-      </w:r>
-      <w:r>
-        <w:rPr>
-          <w:rFonts w:ascii="Times New Roman" w:hAnsi="Times New Roman"/>
-        </w:rPr>
-        <w:t xml:space="preserve"> </w:t>
-      </w:r>
-      <w:r>
-        <w:rPr>
-          <w:rFonts w:ascii="Times New Roman" w:hAnsi="Times New Roman"/>
-        </w:rPr>
-        <w:t xml:space="preserve"> Feb 2010-May 2013</w:t>
-      </w:r>
-    </w:p>
-    <w:p>
-      <w:pPr>
-        <w:pStyle w:val="NormalWeb"/>
-        <w:spacing w:before="0"/>
-        <w:ind w:left="360" w:hanging="360"/>
-        <w:contextualSpacing/>
-        <w:rPr>
-          <w:rFonts w:ascii="Times New Roman" w:hAnsi="Times New Roman"/>
-        </w:rPr>
-      </w:pPr>
-      <w:r>
-        <w:rPr>
-          <w:rFonts w:ascii="Times New Roman" w:hAnsi="Times New Roman"/>
-          <w:i/>
-        </w:rPr>
-        <w:t>Senior</w:t>
-      </w:r>
-      <w:r>
-        <w:rPr>
-          <w:rFonts w:ascii="Times New Roman" w:hAnsi="Times New Roman"/>
-        </w:rPr>
-        <w:t xml:space="preserve"> </w:t>
-      </w:r>
-      <w:r>
-        <w:rPr>
-          <w:rFonts w:ascii="Times New Roman" w:hAnsi="Times New Roman"/>
-          <w:i/>
-          <w:iCs/>
-        </w:rPr>
-        <w:t>Computer Technician</w:t>
-      </w:r>
-      <w:r>
-        <w:rPr>
-          <w:rFonts w:ascii="Times New Roman" w:hAnsi="Times New Roman"/>
-        </w:rPr>
-        <w:t xml:space="preserve"> </w:t>
-      </w:r>
-    </w:p>
-    <w:p>
-      <w:pPr>
-        <w:pStyle w:val="NormalWeb"/>
-        <w:numPr>
-          <w:ilvl w:val="0"/>
-          <w:numId w:val="11"/>
-        </w:numPr>
-        <w:spacing w:before="0"/>
-        <w:contextualSpacing/>
-        <w:rPr>
-          <w:rFonts w:ascii="Times New Roman" w:hAnsi="Times New Roman"/>
-        </w:rPr>
-      </w:pPr>
-      <w:r>
-        <w:rPr>
-          <w:rFonts w:ascii="Times New Roman" w:hAnsi="Times New Roman"/>
-        </w:rPr>
-        <w:t>Mentored new employees with their transition into the new work environment and helped them complete their assignments so as to increase overall department productivity</w:t>
-      </w:r>
-    </w:p>
-    <w:p>
-      <w:pPr>
-        <w:pStyle w:val="NormalWeb"/>
-        <w:numPr>
-          <w:ilvl w:val="0"/>
-          <w:numId w:val="11"/>
-        </w:numPr>
-        <w:spacing w:before="0"/>
-        <w:contextualSpacing/>
-        <w:rPr>
-          <w:rFonts w:ascii="Times New Roman" w:hAnsi="Times New Roman"/>
-        </w:rPr>
-      </w:pPr>
-      <w:r>
-        <w:rPr>
-          <w:rFonts w:ascii="Times New Roman" w:hAnsi="Times New Roman"/>
-        </w:rPr>
-        <w:t>Helped and advised on how to make the environment more customer friendly making the customer’s satisfaction a main priority</w:t>
-      </w:r>
-    </w:p>
-    <w:p>
-      <w:pPr>
-        <w:pStyle w:val="NormalWeb"/>
-        <w:numPr>
-          <w:ilvl w:val="0"/>
-          <w:numId w:val="11"/>
-        </w:numPr>
-        <w:spacing w:before="0"/>
-        <w:contextualSpacing/>
-        <w:rPr>
-          <w:rFonts w:ascii="Times New Roman" w:hAnsi="Times New Roman"/>
-        </w:rPr>
-      </w:pPr>
-      <w:r>
-        <w:rPr>
-          <w:rFonts w:ascii="Times New Roman" w:hAnsi="Times New Roman"/>
-        </w:rPr>
-        <w:t>Analyzed and reported any technical problems that arose after working hours</w:t>
-      </w:r>
-    </w:p>
-    <w:p>
-      <w:pPr>
-        <w:pStyle w:val="ListParagraph"/>
-        <w:numPr>
-          <w:ilvl w:val="0"/>
-          <w:numId w:val="11"/>
-        </w:numPr>
-        <w:tabs>
-          <w:tab w:val="left" w:pos="9100"/>
-        </w:tabs>
-        <w:spacing w:after="0"/>
-        <w:rPr>
-          <w:rFonts w:ascii="Times New Roman" w:hAnsi="Times New Roman" w:cs="Times New Roman"/>
-          <w:sz w:val="20"/>
-          <w:szCs w:val="20"/>
-        </w:rPr>
-      </w:pPr>
-      <w:r>
-        <w:rPr>
-          <w:rFonts w:ascii="Times New Roman" w:hAnsi="Times New Roman"/>
-          <w:sz w:val="20"/>
-          <w:szCs w:val="20"/>
-        </w:rPr>
-        <w:t>Proactively provided supervisor with ideas on ways to improve communication with customers    (eg. Creating a Facebook page and other social media)</w:t>
       </w:r>
     </w:p>
     <w:sectPr>
@@ -4901,7 +5012,7 @@
 </file>
 
 <file path=customXml/itemProps1.xml><?xml version="1.0" encoding="utf-8"?>
-<ds:datastoreItem xmlns:ds="http://schemas.openxmlformats.org/officeDocument/2006/customXml" ds:itemID="{9BC4D045-9AC4-7C4F-915A-755C56B60A0D}">
+<ds:datastoreItem xmlns:ds="http://schemas.openxmlformats.org/officeDocument/2006/customXml" ds:itemID="{06AD3179-D1E5-F243-9811-53FBAEFFB61A}">
   <ds:schemaRefs>
     <ds:schemaRef ds:uri="http://schemas.openxmlformats.org/officeDocument/2006/bibliography"/>
   </ds:schemaRefs>

</xml_diff>